<commit_message>
added backstory / edited tasks
</commit_message>
<xml_diff>
--- a/Arbeitsblatt.docx
+++ b/Arbeitsblatt.docx
@@ -16,6 +16,34 @@
           <w:lang w:eastAsia="de-DE"/>
         </w:rPr>
         <w:t>Arbeitsblatt</w:t>
+      </w:r>
+    </w:p>
+    <w:p>
+      <w:pPr>
+        <w:rPr>
+          <w:u w:val="single"/>
+          <w:lang w:eastAsia="de-DE"/>
+        </w:rPr>
+      </w:pPr>
+      <w:r>
+        <w:rPr>
+          <w:lang w:eastAsia="de-DE"/>
+        </w:rPr>
+        <w:t xml:space="preserve">Gruppe: </w:t>
+      </w:r>
+      <w:r>
+        <w:rPr>
+          <w:u w:val="single"/>
+          <w:lang w:eastAsia="de-DE"/>
+        </w:rPr>
+        <w:tab/>
+      </w:r>
+      <w:r>
+        <w:rPr>
+          <w:u w:val="single"/>
+          <w:lang w:eastAsia="de-DE"/>
+        </w:rPr>
+        <w:tab/>
       </w:r>
     </w:p>
     <w:p>
@@ -76,10 +104,7 @@
         <w:t>Laufende J</w:t>
       </w:r>
       <w:r>
-        <w:t>avaScript-Laufzeitumgebung</w:t>
-      </w:r>
-      <w:r>
-        <w:t xml:space="preserve">, z.B. </w:t>
+        <w:t xml:space="preserve">avaScript-Laufzeitumgebung, z.B. </w:t>
       </w:r>
       <w:hyperlink r:id="rId6" w:history="1">
         <w:r>
@@ -105,7 +130,22 @@
         <w:rPr>
           <w:lang w:eastAsia="de-DE"/>
         </w:rPr>
-        <w:t xml:space="preserve">Vorbereiteter Code: Zu GitHub / git clone </w:t>
+        <w:t xml:space="preserve">Vorbereiteter Code: Zu </w:t>
+      </w:r>
+      <w:hyperlink r:id="rId7" w:history="1">
+        <w:r>
+          <w:rPr>
+            <w:rStyle w:val="Hyperlink"/>
+            <w:lang w:eastAsia="de-DE"/>
+          </w:rPr>
+          <w:t>GitHub</w:t>
+        </w:r>
+      </w:hyperlink>
+      <w:r>
+        <w:rPr>
+          <w:lang w:eastAsia="de-DE"/>
+        </w:rPr>
+        <w:t xml:space="preserve"> </w:t>
       </w:r>
     </w:p>
     <w:p>
@@ -125,12 +165,15 @@
         </w:rPr>
         <w:t xml:space="preserve">Evtl. Folien der Präsentation (Ebenfalls auf </w:t>
       </w:r>
-      <w:r>
-        <w:rPr>
-          <w:lang w:eastAsia="de-DE"/>
-        </w:rPr>
-        <w:t>GitHub</w:t>
-      </w:r>
+      <w:hyperlink r:id="rId8" w:history="1">
+        <w:r>
+          <w:rPr>
+            <w:rStyle w:val="Hyperlink"/>
+            <w:lang w:eastAsia="de-DE"/>
+          </w:rPr>
+          <w:t>GitHub</w:t>
+        </w:r>
+      </w:hyperlink>
       <w:r>
         <w:rPr>
           <w:lang w:eastAsia="de-DE"/>
@@ -424,16 +467,6 @@
         <w:spacing w:before="100" w:beforeAutospacing="1" w:after="100" w:afterAutospacing="1" w:line="240" w:lineRule="auto"/>
         <w:rPr>
           <w:rFonts w:asciiTheme="majorHAnsi" w:eastAsia="Times New Roman" w:hAnsiTheme="majorHAnsi" w:cstheme="majorHAnsi"/>
-          <w:kern w:val="0"/>
-          <w:sz w:val="24"/>
-          <w:szCs w:val="24"/>
-          <w:lang w:eastAsia="de-DE"/>
-          <w14:ligatures w14:val="none"/>
-        </w:rPr>
-      </w:pPr>
-      <w:r>
-        <w:rPr>
-          <w:rFonts w:asciiTheme="majorHAnsi" w:eastAsia="Times New Roman" w:hAnsiTheme="majorHAnsi" w:cstheme="majorHAnsi"/>
           <w:b/>
           <w:bCs/>
           <w:kern w:val="0"/>
@@ -442,20 +475,6 @@
           <w:lang w:eastAsia="de-DE"/>
           <w14:ligatures w14:val="none"/>
         </w:rPr>
-        <w:t>Übung</w:t>
-      </w:r>
-    </w:p>
-    <w:p>
-      <w:pPr>
-        <w:spacing w:before="100" w:beforeAutospacing="1" w:after="100" w:afterAutospacing="1" w:line="240" w:lineRule="auto"/>
-        <w:rPr>
-          <w:rFonts w:asciiTheme="majorHAnsi" w:eastAsia="Times New Roman" w:hAnsiTheme="majorHAnsi" w:cstheme="majorHAnsi"/>
-          <w:kern w:val="0"/>
-          <w:sz w:val="24"/>
-          <w:szCs w:val="24"/>
-          <w:lang w:eastAsia="de-DE"/>
-          <w14:ligatures w14:val="none"/>
-        </w:rPr>
       </w:pPr>
       <w:r>
         <w:rPr>
@@ -468,7 +487,7 @@
           <w:lang w:eastAsia="de-DE"/>
           <w14:ligatures w14:val="none"/>
         </w:rPr>
-        <w:t>Simulation eines CSRF-Angriffs</w:t>
+        <w:t>Übung</w:t>
       </w:r>
     </w:p>
     <w:p>
@@ -476,23 +495,77 @@
         <w:spacing w:before="100" w:beforeAutospacing="1" w:after="100" w:afterAutospacing="1" w:line="240" w:lineRule="auto"/>
         <w:rPr>
           <w:rFonts w:asciiTheme="majorHAnsi" w:eastAsia="Times New Roman" w:hAnsiTheme="majorHAnsi" w:cstheme="majorHAnsi"/>
-          <w:kern w:val="0"/>
-          <w:sz w:val="24"/>
-          <w:szCs w:val="24"/>
-          <w:lang w:eastAsia="de-DE"/>
-          <w14:ligatures w14:val="none"/>
-        </w:rPr>
-      </w:pPr>
-      <w:r>
-        <w:rPr>
-          <w:rFonts w:asciiTheme="majorHAnsi" w:eastAsia="Times New Roman" w:hAnsiTheme="majorHAnsi" w:cstheme="majorHAnsi"/>
-          <w:kern w:val="0"/>
-          <w:sz w:val="24"/>
-          <w:szCs w:val="24"/>
-          <w:lang w:eastAsia="de-DE"/>
-          <w14:ligatures w14:val="none"/>
-        </w:rPr>
-        <w:t>Die Teilnehmer simulieren einen CSRF-Angriff, indem sie eine bösartige Anfrage erstellen, die den Benutzer dazu bringt, Geld von einem Bankkonto zu senden.</w:t>
+          <w:bCs/>
+          <w:kern w:val="0"/>
+          <w:sz w:val="24"/>
+          <w:szCs w:val="24"/>
+          <w:lang w:eastAsia="de-DE"/>
+          <w14:ligatures w14:val="none"/>
+        </w:rPr>
+      </w:pPr>
+      <w:r>
+        <w:rPr>
+          <w:rFonts w:asciiTheme="majorHAnsi" w:eastAsia="Times New Roman" w:hAnsiTheme="majorHAnsi" w:cstheme="majorHAnsi"/>
+          <w:bCs/>
+          <w:kern w:val="0"/>
+          <w:sz w:val="24"/>
+          <w:szCs w:val="24"/>
+          <w:lang w:eastAsia="de-DE"/>
+          <w14:ligatures w14:val="none"/>
+        </w:rPr>
+        <w:t>Anna war eine erfolgreiche Geschäftsfrau. Sie leitete ein kleines Unternehmen, das Software für Unternehmen entwickelte. Eines Tages erhielt Anna eine E-Mail von einem angeblichen Kunden, der Hilfe bei einem Softwareproblem benötigte.</w:t>
+      </w:r>
+    </w:p>
+    <w:p>
+      <w:pPr>
+        <w:spacing w:before="100" w:beforeAutospacing="1" w:after="100" w:afterAutospacing="1" w:line="240" w:lineRule="auto"/>
+        <w:rPr>
+          <w:rFonts w:asciiTheme="majorHAnsi" w:eastAsia="Times New Roman" w:hAnsiTheme="majorHAnsi" w:cstheme="majorHAnsi"/>
+          <w:bCs/>
+          <w:kern w:val="0"/>
+          <w:sz w:val="24"/>
+          <w:szCs w:val="24"/>
+          <w:lang w:eastAsia="de-DE"/>
+          <w14:ligatures w14:val="none"/>
+        </w:rPr>
+      </w:pPr>
+      <w:r>
+        <w:rPr>
+          <w:rFonts w:asciiTheme="majorHAnsi" w:eastAsia="Times New Roman" w:hAnsiTheme="majorHAnsi" w:cstheme="majorHAnsi"/>
+          <w:bCs/>
+          <w:kern w:val="0"/>
+          <w:sz w:val="24"/>
+          <w:szCs w:val="24"/>
+          <w:lang w:eastAsia="de-DE"/>
+          <w14:ligatures w14:val="none"/>
+        </w:rPr>
+        <w:t>Anna war immer bereit, ihren Kunden zu helfen, also öffnete sie die E-Mail. Die E-Mail enthielt einen Link zu einer Website, die angeblich die Website ihres Unternehmens war.</w:t>
+      </w:r>
+    </w:p>
+    <w:p>
+      <w:pPr>
+        <w:spacing w:before="100" w:beforeAutospacing="1" w:after="100" w:afterAutospacing="1" w:line="240" w:lineRule="auto"/>
+        <w:rPr>
+          <w:rFonts w:asciiTheme="majorHAnsi" w:eastAsia="Times New Roman" w:hAnsiTheme="majorHAnsi" w:cstheme="majorHAnsi"/>
+          <w:bCs/>
+          <w:kern w:val="0"/>
+          <w:sz w:val="24"/>
+          <w:szCs w:val="24"/>
+          <w:lang w:eastAsia="de-DE"/>
+          <w14:ligatures w14:val="none"/>
+        </w:rPr>
+      </w:pPr>
+      <w:r>
+        <w:rPr>
+          <w:rFonts w:asciiTheme="majorHAnsi" w:eastAsia="Times New Roman" w:hAnsiTheme="majorHAnsi" w:cstheme="majorHAnsi"/>
+          <w:bCs/>
+          <w:kern w:val="0"/>
+          <w:sz w:val="24"/>
+          <w:szCs w:val="24"/>
+          <w:lang w:eastAsia="de-DE"/>
+          <w14:ligatures w14:val="none"/>
+        </w:rPr>
+        <w:t>Dieser Link leitete sie aber auf eine andere Website, welche nichts mit ihrem Unternehmen zu tun hatte. Anna bemerkte vorerst nichts, als sie aber einige Tage später auf ihren Account schaute, bemerkte sie, dass ihr Guthaben weniger geworden ist.</w:t>
       </w:r>
     </w:p>
     <w:p>
@@ -518,6 +591,281 @@
           <w:lang w:eastAsia="de-DE"/>
           <w14:ligatures w14:val="none"/>
         </w:rPr>
+        <w:t>Simulation eines CSRF-Angriffs</w:t>
+      </w:r>
+    </w:p>
+    <w:p>
+      <w:pPr>
+        <w:spacing w:before="100" w:beforeAutospacing="1" w:after="100" w:afterAutospacing="1" w:line="240" w:lineRule="auto"/>
+        <w:rPr>
+          <w:rFonts w:asciiTheme="majorHAnsi" w:eastAsia="Times New Roman" w:hAnsiTheme="majorHAnsi" w:cstheme="majorHAnsi"/>
+          <w:kern w:val="0"/>
+          <w:sz w:val="24"/>
+          <w:szCs w:val="24"/>
+          <w:lang w:eastAsia="de-DE"/>
+          <w14:ligatures w14:val="none"/>
+        </w:rPr>
+      </w:pPr>
+      <w:r>
+        <w:rPr>
+          <w:rFonts w:asciiTheme="majorHAnsi" w:eastAsia="Times New Roman" w:hAnsiTheme="majorHAnsi" w:cstheme="majorHAnsi"/>
+          <w:kern w:val="0"/>
+          <w:sz w:val="24"/>
+          <w:szCs w:val="24"/>
+          <w:lang w:eastAsia="de-DE"/>
+          <w14:ligatures w14:val="none"/>
+        </w:rPr>
+        <w:t>S</w:t>
+      </w:r>
+      <w:r>
+        <w:rPr>
+          <w:rFonts w:asciiTheme="majorHAnsi" w:eastAsia="Times New Roman" w:hAnsiTheme="majorHAnsi" w:cstheme="majorHAnsi"/>
+          <w:kern w:val="0"/>
+          <w:sz w:val="24"/>
+          <w:szCs w:val="24"/>
+          <w:lang w:eastAsia="de-DE"/>
+          <w14:ligatures w14:val="none"/>
+        </w:rPr>
+        <w:t xml:space="preserve">imulieren </w:t>
+      </w:r>
+      <w:r>
+        <w:rPr>
+          <w:rFonts w:asciiTheme="majorHAnsi" w:eastAsia="Times New Roman" w:hAnsiTheme="majorHAnsi" w:cstheme="majorHAnsi"/>
+          <w:kern w:val="0"/>
+          <w:sz w:val="24"/>
+          <w:szCs w:val="24"/>
+          <w:lang w:eastAsia="de-DE"/>
+          <w14:ligatures w14:val="none"/>
+        </w:rPr>
+        <w:t xml:space="preserve">sie </w:t>
+      </w:r>
+      <w:r>
+        <w:rPr>
+          <w:rFonts w:asciiTheme="majorHAnsi" w:eastAsia="Times New Roman" w:hAnsiTheme="majorHAnsi" w:cstheme="majorHAnsi"/>
+          <w:kern w:val="0"/>
+          <w:sz w:val="24"/>
+          <w:szCs w:val="24"/>
+          <w:lang w:eastAsia="de-DE"/>
+          <w14:ligatures w14:val="none"/>
+        </w:rPr>
+        <w:t>einen CSRF-Angriff, indem sie eine bösartige Anfrage</w:t>
+      </w:r>
+      <w:r>
+        <w:rPr>
+          <w:rFonts w:asciiTheme="majorHAnsi" w:eastAsia="Times New Roman" w:hAnsiTheme="majorHAnsi" w:cstheme="majorHAnsi"/>
+          <w:kern w:val="0"/>
+          <w:sz w:val="24"/>
+          <w:szCs w:val="24"/>
+          <w:lang w:eastAsia="de-DE"/>
+          <w14:ligatures w14:val="none"/>
+        </w:rPr>
+        <w:t xml:space="preserve"> auf der Fake Website </w:t>
+      </w:r>
+      <w:r>
+        <w:rPr>
+          <w:rFonts w:ascii="Courier New" w:eastAsia="Times New Roman" w:hAnsi="Courier New" w:cs="Courier New"/>
+          <w:kern w:val="0"/>
+          <w:sz w:val="20"/>
+          <w:szCs w:val="20"/>
+          <w:lang w:eastAsia="de-DE"/>
+          <w14:ligatures w14:val="none"/>
+        </w:rPr>
+        <w:t>evil-examples.html</w:t>
+      </w:r>
+      <w:r>
+        <w:rPr>
+          <w:rFonts w:ascii="Courier New" w:eastAsia="Times New Roman" w:hAnsi="Courier New" w:cs="Courier New"/>
+          <w:kern w:val="0"/>
+          <w:sz w:val="24"/>
+          <w:szCs w:val="24"/>
+          <w:lang w:eastAsia="de-DE"/>
+          <w14:ligatures w14:val="none"/>
+        </w:rPr>
+        <w:t xml:space="preserve"> </w:t>
+      </w:r>
+      <w:r>
+        <w:rPr>
+          <w:rFonts w:asciiTheme="majorHAnsi" w:eastAsia="Times New Roman" w:hAnsiTheme="majorHAnsi" w:cstheme="majorHAnsi"/>
+          <w:kern w:val="0"/>
+          <w:sz w:val="24"/>
+          <w:szCs w:val="24"/>
+          <w:lang w:eastAsia="de-DE"/>
+          <w14:ligatures w14:val="none"/>
+        </w:rPr>
+        <w:t xml:space="preserve">erstellen, die den </w:t>
+      </w:r>
+      <w:r>
+        <w:rPr>
+          <w:rFonts w:asciiTheme="majorHAnsi" w:eastAsia="Times New Roman" w:hAnsiTheme="majorHAnsi" w:cstheme="majorHAnsi"/>
+          <w:kern w:val="0"/>
+          <w:sz w:val="24"/>
+          <w:szCs w:val="24"/>
+          <w:lang w:eastAsia="de-DE"/>
+          <w14:ligatures w14:val="none"/>
+        </w:rPr>
+        <w:t xml:space="preserve">User </w:t>
+      </w:r>
+      <w:r>
+        <w:rPr>
+          <w:rStyle w:val="HTMLCode"/>
+          <w:rFonts w:eastAsiaTheme="minorHAnsi"/>
+        </w:rPr>
+        <w:t xml:space="preserve">Anna </w:t>
+      </w:r>
+      <w:r>
+        <w:rPr>
+          <w:rFonts w:asciiTheme="majorHAnsi" w:eastAsia="Times New Roman" w:hAnsiTheme="majorHAnsi" w:cstheme="majorHAnsi"/>
+          <w:kern w:val="0"/>
+          <w:sz w:val="24"/>
+          <w:szCs w:val="24"/>
+          <w:lang w:eastAsia="de-DE"/>
+          <w14:ligatures w14:val="none"/>
+        </w:rPr>
+        <w:t xml:space="preserve">dazu bringt, Geld von </w:t>
+      </w:r>
+      <w:r>
+        <w:rPr>
+          <w:rFonts w:asciiTheme="majorHAnsi" w:eastAsia="Times New Roman" w:hAnsiTheme="majorHAnsi" w:cstheme="majorHAnsi"/>
+          <w:kern w:val="0"/>
+          <w:sz w:val="24"/>
+          <w:szCs w:val="24"/>
+          <w:lang w:eastAsia="de-DE"/>
+          <w14:ligatures w14:val="none"/>
+        </w:rPr>
+        <w:t xml:space="preserve">ihrem Account der Website </w:t>
+      </w:r>
+      <w:r>
+        <w:rPr>
+          <w:rFonts w:ascii="Courier New" w:eastAsia="Times New Roman" w:hAnsi="Courier New" w:cs="Courier New"/>
+          <w:kern w:val="0"/>
+          <w:sz w:val="20"/>
+          <w:szCs w:val="20"/>
+          <w:lang w:eastAsia="de-DE"/>
+          <w14:ligatures w14:val="none"/>
+        </w:rPr>
+        <w:t>home.html</w:t>
+      </w:r>
+      <w:r>
+        <w:rPr>
+          <w:rFonts w:asciiTheme="majorHAnsi" w:eastAsia="Times New Roman" w:hAnsiTheme="majorHAnsi" w:cstheme="majorHAnsi"/>
+          <w:kern w:val="0"/>
+          <w:sz w:val="24"/>
+          <w:szCs w:val="24"/>
+          <w:lang w:eastAsia="de-DE"/>
+          <w14:ligatures w14:val="none"/>
+        </w:rPr>
+        <w:t xml:space="preserve"> an den User </w:t>
+      </w:r>
+      <w:r>
+        <w:rPr>
+          <w:rStyle w:val="HTMLCode"/>
+          <w:rFonts w:eastAsiaTheme="minorHAnsi"/>
+        </w:rPr>
+        <w:t>BoeserMann</w:t>
+      </w:r>
+      <w:r>
+        <w:rPr>
+          <w:rStyle w:val="HTMLCode"/>
+          <w:rFonts w:eastAsiaTheme="minorHAnsi"/>
+        </w:rPr>
+        <w:t xml:space="preserve"> </w:t>
+      </w:r>
+      <w:r>
+        <w:rPr>
+          <w:rFonts w:asciiTheme="majorHAnsi" w:eastAsia="Times New Roman" w:hAnsiTheme="majorHAnsi" w:cstheme="majorHAnsi"/>
+          <w:kern w:val="0"/>
+          <w:sz w:val="24"/>
+          <w:szCs w:val="24"/>
+          <w:lang w:eastAsia="de-DE"/>
+          <w14:ligatures w14:val="none"/>
+        </w:rPr>
+        <w:t>zu senden.</w:t>
+      </w:r>
+      <w:r>
+        <w:rPr>
+          <w:rFonts w:asciiTheme="majorHAnsi" w:eastAsia="Times New Roman" w:hAnsiTheme="majorHAnsi" w:cstheme="majorHAnsi"/>
+          <w:kern w:val="0"/>
+          <w:sz w:val="24"/>
+          <w:szCs w:val="24"/>
+          <w:lang w:eastAsia="de-DE"/>
+          <w14:ligatures w14:val="none"/>
+        </w:rPr>
+        <w:t xml:space="preserve"> </w:t>
+      </w:r>
+    </w:p>
+    <w:p>
+      <w:pPr>
+        <w:spacing w:before="100" w:beforeAutospacing="1" w:after="100" w:afterAutospacing="1" w:line="240" w:lineRule="auto"/>
+        <w:rPr>
+          <w:rFonts w:asciiTheme="majorHAnsi" w:eastAsia="Times New Roman" w:hAnsiTheme="majorHAnsi" w:cstheme="majorHAnsi"/>
+          <w:kern w:val="0"/>
+          <w:sz w:val="24"/>
+          <w:szCs w:val="24"/>
+          <w:lang w:eastAsia="de-DE"/>
+          <w14:ligatures w14:val="none"/>
+        </w:rPr>
+      </w:pPr>
+      <w:r>
+        <w:rPr>
+          <w:rFonts w:asciiTheme="majorHAnsi" w:eastAsia="Times New Roman" w:hAnsiTheme="majorHAnsi" w:cstheme="majorHAnsi"/>
+          <w:kern w:val="0"/>
+          <w:sz w:val="24"/>
+          <w:szCs w:val="24"/>
+          <w:lang w:eastAsia="de-DE"/>
+          <w14:ligatures w14:val="none"/>
+        </w:rPr>
+        <w:lastRenderedPageBreak/>
+        <w:t xml:space="preserve">Tipp: </w:t>
+      </w:r>
+      <w:r>
+        <w:rPr>
+          <w:rStyle w:val="HTMLCode"/>
+          <w:rFonts w:eastAsiaTheme="minorHAnsi"/>
+        </w:rPr>
+        <w:t>Anna</w:t>
+      </w:r>
+      <w:r>
+        <w:rPr>
+          <w:rStyle w:val="HTMLCode"/>
+          <w:rFonts w:eastAsiaTheme="minorHAnsi"/>
+        </w:rPr>
+        <w:t xml:space="preserve"> </w:t>
+      </w:r>
+      <w:r>
+        <w:rPr>
+          <w:rFonts w:asciiTheme="majorHAnsi" w:eastAsia="Times New Roman" w:hAnsiTheme="majorHAnsi" w:cstheme="majorHAnsi"/>
+          <w:kern w:val="0"/>
+          <w:sz w:val="24"/>
+          <w:szCs w:val="24"/>
+          <w:lang w:eastAsia="de-DE"/>
+          <w14:ligatures w14:val="none"/>
+        </w:rPr>
+        <w:t>einloggen nicht vergessen</w:t>
+      </w:r>
+    </w:p>
+    <w:p>
+      <w:pPr>
+        <w:spacing w:before="100" w:beforeAutospacing="1" w:after="100" w:afterAutospacing="1" w:line="240" w:lineRule="auto"/>
+        <w:rPr>
+          <w:rFonts w:asciiTheme="majorHAnsi" w:eastAsia="Times New Roman" w:hAnsiTheme="majorHAnsi" w:cstheme="majorHAnsi"/>
+          <w:kern w:val="0"/>
+          <w:sz w:val="24"/>
+          <w:szCs w:val="24"/>
+          <w:lang w:eastAsia="de-DE"/>
+          <w14:ligatures w14:val="none"/>
+        </w:rPr>
+      </w:pPr>
+      <w:r>
+        <w:rPr>
+          <w:rFonts w:asciiTheme="majorHAnsi" w:eastAsia="Times New Roman" w:hAnsiTheme="majorHAnsi" w:cstheme="majorHAnsi"/>
+          <w:b/>
+          <w:bCs/>
+          <w:kern w:val="0"/>
+          <w:sz w:val="24"/>
+          <w:szCs w:val="24"/>
+          <w:lang w:eastAsia="de-DE"/>
+          <w14:ligatures w14:val="none"/>
+        </w:rPr>
         <w:t>Implementierung einer Schutzmaßnahme</w:t>
       </w:r>
     </w:p>
@@ -542,8 +890,229 @@
           <w:lang w:eastAsia="de-DE"/>
           <w14:ligatures w14:val="none"/>
         </w:rPr>
-        <w:t>Die Teilnehmer implementieren eine Methode zum Schutz vor CSRF-Angriffen, indem sie einen Anti-CSRF-Token verwenden.</w:t>
-      </w:r>
+        <w:t>Implementieren sie</w:t>
+      </w:r>
+      <w:r>
+        <w:rPr>
+          <w:rFonts w:asciiTheme="majorHAnsi" w:eastAsia="Times New Roman" w:hAnsiTheme="majorHAnsi" w:cstheme="majorHAnsi"/>
+          <w:kern w:val="0"/>
+          <w:sz w:val="24"/>
+          <w:szCs w:val="24"/>
+          <w:lang w:eastAsia="de-DE"/>
+          <w14:ligatures w14:val="none"/>
+        </w:rPr>
+        <w:t xml:space="preserve"> eine Methode zum Schutz vor CSRF-Angriffen, indem sie einen Anti-CSRF-Token verwenden.</w:t>
+      </w:r>
+      <w:r>
+        <w:rPr>
+          <w:rFonts w:asciiTheme="majorHAnsi" w:eastAsia="Times New Roman" w:hAnsiTheme="majorHAnsi" w:cstheme="majorHAnsi"/>
+          <w:kern w:val="0"/>
+          <w:sz w:val="24"/>
+          <w:szCs w:val="24"/>
+          <w:lang w:eastAsia="de-DE"/>
+          <w14:ligatures w14:val="none"/>
+        </w:rPr>
+        <w:t xml:space="preserve"> (Double Submit Cookies müssen nicht beachtet werden)</w:t>
+      </w:r>
+    </w:p>
+    <w:p>
+      <w:pPr>
+        <w:spacing w:before="100" w:beforeAutospacing="1" w:after="100" w:afterAutospacing="1" w:line="240" w:lineRule="auto"/>
+        <w:rPr>
+          <w:rFonts w:asciiTheme="majorHAnsi" w:eastAsia="Times New Roman" w:hAnsiTheme="majorHAnsi" w:cstheme="majorHAnsi"/>
+          <w:kern w:val="0"/>
+          <w:sz w:val="24"/>
+          <w:szCs w:val="24"/>
+          <w:lang w:eastAsia="de-DE"/>
+          <w14:ligatures w14:val="none"/>
+        </w:rPr>
+      </w:pPr>
+      <w:r>
+        <w:rPr>
+          <w:rFonts w:asciiTheme="majorHAnsi" w:eastAsia="Times New Roman" w:hAnsiTheme="majorHAnsi" w:cstheme="majorHAnsi"/>
+          <w:kern w:val="0"/>
+          <w:sz w:val="24"/>
+          <w:szCs w:val="24"/>
+          <w:lang w:eastAsia="de-DE"/>
+          <w14:ligatures w14:val="none"/>
+        </w:rPr>
+        <w:t>Beispiele:</w:t>
+      </w:r>
+    </w:p>
+    <w:p>
+      <w:pPr>
+        <w:pStyle w:val="Listenabsatz"/>
+        <w:numPr>
+          <w:ilvl w:val="0"/>
+          <w:numId w:val="4"/>
+        </w:numPr>
+        <w:spacing w:before="100" w:beforeAutospacing="1" w:after="100" w:afterAutospacing="1" w:line="240" w:lineRule="auto"/>
+        <w:rPr>
+          <w:rFonts w:asciiTheme="majorHAnsi" w:eastAsia="Times New Roman" w:hAnsiTheme="majorHAnsi" w:cstheme="majorHAnsi"/>
+          <w:kern w:val="0"/>
+          <w:sz w:val="24"/>
+          <w:szCs w:val="24"/>
+          <w:lang w:eastAsia="de-DE"/>
+          <w14:ligatures w14:val="none"/>
+        </w:rPr>
+      </w:pPr>
+      <w:r>
+        <w:rPr>
+          <w:rFonts w:asciiTheme="majorHAnsi" w:eastAsia="Times New Roman" w:hAnsiTheme="majorHAnsi" w:cstheme="majorHAnsi"/>
+          <w:kern w:val="0"/>
+          <w:sz w:val="24"/>
+          <w:szCs w:val="24"/>
+          <w:lang w:eastAsia="de-DE"/>
+          <w14:ligatures w14:val="none"/>
+        </w:rPr>
+        <w:t xml:space="preserve">Video: </w:t>
+      </w:r>
+      <w:hyperlink r:id="rId9" w:history="1">
+        <w:r>
+          <w:rPr>
+            <w:rStyle w:val="Hyperlink"/>
+            <w:rFonts w:asciiTheme="majorHAnsi" w:eastAsia="Times New Roman" w:hAnsiTheme="majorHAnsi" w:cstheme="majorHAnsi"/>
+            <w:kern w:val="0"/>
+            <w:sz w:val="24"/>
+            <w:szCs w:val="24"/>
+            <w:lang w:eastAsia="de-DE"/>
+            <w14:ligatures w14:val="none"/>
+          </w:rPr>
+          <w:t>https://www.youtube.com/watch?v=80S8h5hEwTY</w:t>
+        </w:r>
+      </w:hyperlink>
+    </w:p>
+    <w:p>
+      <w:pPr>
+        <w:pStyle w:val="Listenabsatz"/>
+        <w:numPr>
+          <w:ilvl w:val="0"/>
+          <w:numId w:val="4"/>
+        </w:numPr>
+        <w:spacing w:before="100" w:beforeAutospacing="1" w:after="100" w:afterAutospacing="1" w:line="240" w:lineRule="auto"/>
+        <w:rPr>
+          <w:rFonts w:asciiTheme="majorHAnsi" w:eastAsia="Times New Roman" w:hAnsiTheme="majorHAnsi" w:cstheme="majorHAnsi"/>
+          <w:kern w:val="0"/>
+          <w:sz w:val="24"/>
+          <w:szCs w:val="24"/>
+          <w:lang w:eastAsia="de-DE"/>
+          <w14:ligatures w14:val="none"/>
+        </w:rPr>
+      </w:pPr>
+      <w:r>
+        <w:rPr>
+          <w:rFonts w:asciiTheme="majorHAnsi" w:eastAsia="Times New Roman" w:hAnsiTheme="majorHAnsi" w:cstheme="majorHAnsi"/>
+          <w:kern w:val="0"/>
+          <w:sz w:val="24"/>
+          <w:szCs w:val="24"/>
+          <w:lang w:eastAsia="de-DE"/>
+          <w14:ligatures w14:val="none"/>
+        </w:rPr>
+        <w:t>Tutorial 1</w:t>
+      </w:r>
+      <w:r>
+        <w:rPr>
+          <w:rFonts w:asciiTheme="majorHAnsi" w:eastAsia="Times New Roman" w:hAnsiTheme="majorHAnsi" w:cstheme="majorHAnsi"/>
+          <w:kern w:val="0"/>
+          <w:sz w:val="24"/>
+          <w:szCs w:val="24"/>
+          <w:lang w:eastAsia="de-DE"/>
+          <w14:ligatures w14:val="none"/>
+        </w:rPr>
+        <w:t>:</w:t>
+      </w:r>
+      <w:r>
+        <w:rPr>
+          <w:rFonts w:asciiTheme="majorHAnsi" w:eastAsia="Times New Roman" w:hAnsiTheme="majorHAnsi" w:cstheme="majorHAnsi"/>
+          <w:kern w:val="0"/>
+          <w:sz w:val="24"/>
+          <w:szCs w:val="24"/>
+          <w:lang w:eastAsia="de-DE"/>
+          <w14:ligatures w14:val="none"/>
+        </w:rPr>
+        <w:t xml:space="preserve"> </w:t>
+      </w:r>
+      <w:hyperlink r:id="rId10" w:history="1">
+        <w:r>
+          <w:rPr>
+            <w:rStyle w:val="Hyperlink"/>
+            <w:rFonts w:asciiTheme="majorHAnsi" w:eastAsia="Times New Roman" w:hAnsiTheme="majorHAnsi" w:cstheme="majorHAnsi"/>
+            <w:kern w:val="0"/>
+            <w:sz w:val="24"/>
+            <w:szCs w:val="24"/>
+            <w:lang w:eastAsia="de-DE"/>
+            <w14:ligatures w14:val="none"/>
+          </w:rPr>
+          <w:t>https://www.invicti.com/blog/web-security/protecting-website-using-anti-csrf-token/</w:t>
+        </w:r>
+      </w:hyperlink>
+    </w:p>
+    <w:p>
+      <w:pPr>
+        <w:pStyle w:val="Listenabsatz"/>
+        <w:numPr>
+          <w:ilvl w:val="0"/>
+          <w:numId w:val="4"/>
+        </w:numPr>
+        <w:spacing w:before="100" w:beforeAutospacing="1" w:after="100" w:afterAutospacing="1" w:line="240" w:lineRule="auto"/>
+        <w:rPr>
+          <w:rFonts w:asciiTheme="majorHAnsi" w:eastAsia="Times New Roman" w:hAnsiTheme="majorHAnsi" w:cstheme="majorHAnsi"/>
+          <w:kern w:val="0"/>
+          <w:sz w:val="24"/>
+          <w:szCs w:val="24"/>
+          <w:lang w:eastAsia="de-DE"/>
+          <w14:ligatures w14:val="none"/>
+        </w:rPr>
+      </w:pPr>
+      <w:r>
+        <w:rPr>
+          <w:rFonts w:asciiTheme="majorHAnsi" w:eastAsia="Times New Roman" w:hAnsiTheme="majorHAnsi" w:cstheme="majorHAnsi"/>
+          <w:kern w:val="0"/>
+          <w:sz w:val="24"/>
+          <w:szCs w:val="24"/>
+          <w:lang w:eastAsia="de-DE"/>
+          <w14:ligatures w14:val="none"/>
+        </w:rPr>
+        <w:t xml:space="preserve">GitHub: </w:t>
+      </w:r>
+      <w:hyperlink r:id="rId11" w:history="1">
+        <w:r>
+          <w:rPr>
+            <w:rStyle w:val="Hyperlink"/>
+            <w:rFonts w:asciiTheme="majorHAnsi" w:eastAsia="Times New Roman" w:hAnsiTheme="majorHAnsi" w:cstheme="majorHAnsi"/>
+            <w:kern w:val="0"/>
+            <w:sz w:val="24"/>
+            <w:szCs w:val="24"/>
+            <w:lang w:eastAsia="de-DE"/>
+            <w14:ligatures w14:val="none"/>
+          </w:rPr>
+          <w:t>https://github.com/valexandersaulys/tiny-csrf</w:t>
+        </w:r>
+      </w:hyperlink>
+      <w:r>
+        <w:rPr>
+          <w:rFonts w:asciiTheme="majorHAnsi" w:eastAsia="Times New Roman" w:hAnsiTheme="majorHAnsi" w:cstheme="majorHAnsi"/>
+          <w:kern w:val="0"/>
+          <w:sz w:val="24"/>
+          <w:szCs w:val="24"/>
+          <w:lang w:eastAsia="de-DE"/>
+          <w14:ligatures w14:val="none"/>
+        </w:rPr>
+        <w:t xml:space="preserve"> </w:t>
+      </w:r>
+    </w:p>
+    <w:p>
+      <w:pPr>
+        <w:spacing w:before="100" w:beforeAutospacing="1" w:after="100" w:afterAutospacing="1" w:line="240" w:lineRule="auto"/>
+        <w:rPr>
+          <w:rFonts w:asciiTheme="majorHAnsi" w:eastAsia="Times New Roman" w:hAnsiTheme="majorHAnsi" w:cstheme="majorHAnsi"/>
+          <w:kern w:val="0"/>
+          <w:sz w:val="24"/>
+          <w:szCs w:val="24"/>
+          <w:lang w:eastAsia="de-DE"/>
+          <w14:ligatures w14:val="none"/>
+        </w:rPr>
+      </w:pPr>
     </w:p>
     <w:p>
       <w:pPr>
@@ -552,6 +1121,7 @@
         </w:rPr>
       </w:pPr>
     </w:p>
+    <w:p/>
     <w:sectPr>
       <w:pgSz w:w="11906" w:h="16838"/>
       <w:pgMar w:top="1417" w:right="1417" w:bottom="1134" w:left="1417" w:header="708" w:footer="708" w:gutter="0"/>
@@ -714,6 +1284,119 @@
     </w:lvl>
   </w:abstractNum>
   <w:abstractNum w:abstractNumId="1" w15:restartNumberingAfterBreak="0">
+    <w:nsid w:val="126311B4"/>
+    <w:multiLevelType w:val="hybridMultilevel"/>
+    <w:tmpl w:val="BE72C9BC"/>
+    <w:lvl w:ilvl="0" w:tplc="04070001">
+      <w:start w:val="1"/>
+      <w:numFmt w:val="bullet"/>
+      <w:lvlText w:val=""/>
+      <w:lvlJc w:val="left"/>
+      <w:pPr>
+        <w:ind w:left="720" w:hanging="360"/>
+      </w:pPr>
+      <w:rPr>
+        <w:rFonts w:ascii="Symbol" w:hAnsi="Symbol" w:hint="default"/>
+      </w:rPr>
+    </w:lvl>
+    <w:lvl w:ilvl="1" w:tplc="04070003" w:tentative="1">
+      <w:start w:val="1"/>
+      <w:numFmt w:val="bullet"/>
+      <w:lvlText w:val="o"/>
+      <w:lvlJc w:val="left"/>
+      <w:pPr>
+        <w:ind w:left="1440" w:hanging="360"/>
+      </w:pPr>
+      <w:rPr>
+        <w:rFonts w:ascii="Courier New" w:hAnsi="Courier New" w:cs="Courier New" w:hint="default"/>
+      </w:rPr>
+    </w:lvl>
+    <w:lvl w:ilvl="2" w:tplc="04070005" w:tentative="1">
+      <w:start w:val="1"/>
+      <w:numFmt w:val="bullet"/>
+      <w:lvlText w:val=""/>
+      <w:lvlJc w:val="left"/>
+      <w:pPr>
+        <w:ind w:left="2160" w:hanging="360"/>
+      </w:pPr>
+      <w:rPr>
+        <w:rFonts w:ascii="Wingdings" w:hAnsi="Wingdings" w:hint="default"/>
+      </w:rPr>
+    </w:lvl>
+    <w:lvl w:ilvl="3" w:tplc="04070001" w:tentative="1">
+      <w:start w:val="1"/>
+      <w:numFmt w:val="bullet"/>
+      <w:lvlText w:val=""/>
+      <w:lvlJc w:val="left"/>
+      <w:pPr>
+        <w:ind w:left="2880" w:hanging="360"/>
+      </w:pPr>
+      <w:rPr>
+        <w:rFonts w:ascii="Symbol" w:hAnsi="Symbol" w:hint="default"/>
+      </w:rPr>
+    </w:lvl>
+    <w:lvl w:ilvl="4" w:tplc="04070003" w:tentative="1">
+      <w:start w:val="1"/>
+      <w:numFmt w:val="bullet"/>
+      <w:lvlText w:val="o"/>
+      <w:lvlJc w:val="left"/>
+      <w:pPr>
+        <w:ind w:left="3600" w:hanging="360"/>
+      </w:pPr>
+      <w:rPr>
+        <w:rFonts w:ascii="Courier New" w:hAnsi="Courier New" w:cs="Courier New" w:hint="default"/>
+      </w:rPr>
+    </w:lvl>
+    <w:lvl w:ilvl="5" w:tplc="04070005" w:tentative="1">
+      <w:start w:val="1"/>
+      <w:numFmt w:val="bullet"/>
+      <w:lvlText w:val=""/>
+      <w:lvlJc w:val="left"/>
+      <w:pPr>
+        <w:ind w:left="4320" w:hanging="360"/>
+      </w:pPr>
+      <w:rPr>
+        <w:rFonts w:ascii="Wingdings" w:hAnsi="Wingdings" w:hint="default"/>
+      </w:rPr>
+    </w:lvl>
+    <w:lvl w:ilvl="6" w:tplc="04070001" w:tentative="1">
+      <w:start w:val="1"/>
+      <w:numFmt w:val="bullet"/>
+      <w:lvlText w:val=""/>
+      <w:lvlJc w:val="left"/>
+      <w:pPr>
+        <w:ind w:left="5040" w:hanging="360"/>
+      </w:pPr>
+      <w:rPr>
+        <w:rFonts w:ascii="Symbol" w:hAnsi="Symbol" w:hint="default"/>
+      </w:rPr>
+    </w:lvl>
+    <w:lvl w:ilvl="7" w:tplc="04070003" w:tentative="1">
+      <w:start w:val="1"/>
+      <w:numFmt w:val="bullet"/>
+      <w:lvlText w:val="o"/>
+      <w:lvlJc w:val="left"/>
+      <w:pPr>
+        <w:ind w:left="5760" w:hanging="360"/>
+      </w:pPr>
+      <w:rPr>
+        <w:rFonts w:ascii="Courier New" w:hAnsi="Courier New" w:cs="Courier New" w:hint="default"/>
+      </w:rPr>
+    </w:lvl>
+    <w:lvl w:ilvl="8" w:tplc="04070005" w:tentative="1">
+      <w:start w:val="1"/>
+      <w:numFmt w:val="bullet"/>
+      <w:lvlText w:val=""/>
+      <w:lvlJc w:val="left"/>
+      <w:pPr>
+        <w:ind w:left="6480" w:hanging="360"/>
+      </w:pPr>
+      <w:rPr>
+        <w:rFonts w:ascii="Wingdings" w:hAnsi="Wingdings" w:hint="default"/>
+      </w:rPr>
+    </w:lvl>
+  </w:abstractNum>
+  <w:abstractNum w:abstractNumId="2" w15:restartNumberingAfterBreak="0">
     <w:nsid w:val="3CFC3EFA"/>
     <w:multiLevelType w:val="hybridMultilevel"/>
     <w:tmpl w:val="592AF612"/>
@@ -826,7 +1509,7 @@
       </w:rPr>
     </w:lvl>
   </w:abstractNum>
-  <w:abstractNum w:abstractNumId="2" w15:restartNumberingAfterBreak="0">
+  <w:abstractNum w:abstractNumId="3" w15:restartNumberingAfterBreak="0">
     <w:nsid w:val="7AD511A2"/>
     <w:multiLevelType w:val="multilevel"/>
     <w:tmpl w:val="4360199A"/>
@@ -979,9 +1662,12 @@
     <w:abstractNumId w:val="0"/>
   </w:num>
   <w:num w:numId="2" w16cid:durableId="1978217658">
+    <w:abstractNumId w:val="3"/>
+  </w:num>
+  <w:num w:numId="3" w16cid:durableId="1251305953">
     <w:abstractNumId w:val="2"/>
   </w:num>
-  <w:num w:numId="3" w16cid:durableId="1251305953">
+  <w:num w:numId="4" w16cid:durableId="1072704338">
     <w:abstractNumId w:val="1"/>
   </w:num>
 </w:numbering>
@@ -1387,6 +2073,7 @@
   <w:style w:type="paragraph" w:default="1" w:styleId="Standard">
     <w:name w:val="Normal"/>
     <w:qFormat/>
+    <w:rsid w:val="0010049F"/>
   </w:style>
   <w:style w:type="paragraph" w:styleId="berschrift1">
     <w:name w:val="heading 1"/>
@@ -1511,6 +2198,19 @@
     <w:rPr>
       <w:color w:val="605E5C"/>
       <w:shd w:val="clear" w:color="auto" w:fill="E1DFDD"/>
+    </w:rPr>
+  </w:style>
+  <w:style w:type="character" w:styleId="HTMLCode">
+    <w:name w:val="HTML Code"/>
+    <w:basedOn w:val="Absatz-Standardschriftart"/>
+    <w:uiPriority w:val="99"/>
+    <w:semiHidden/>
+    <w:unhideWhenUsed/>
+    <w:rsid w:val="0010049F"/>
+    <w:rPr>
+      <w:rFonts w:ascii="Courier New" w:eastAsia="Times New Roman" w:hAnsi="Courier New" w:cs="Courier New"/>
+      <w:sz w:val="20"/>
+      <w:szCs w:val="20"/>
     </w:rPr>
   </w:style>
 </w:styles>

</xml_diff>

<commit_message>
added email to task
</commit_message>
<xml_diff>
--- a/Arbeitsblatt.docx
+++ b/Arbeitsblatt.docx
@@ -756,6 +756,7 @@
         </w:rPr>
         <w:t xml:space="preserve"> an den User </w:t>
       </w:r>
+      <w:proofErr w:type="spellStart"/>
       <w:r>
         <w:rPr>
           <w:rStyle w:val="HTMLCode"/>
@@ -763,6 +764,7 @@
         </w:rPr>
         <w:t>BoeserMann</w:t>
       </w:r>
+      <w:proofErr w:type="spellEnd"/>
       <w:r>
         <w:rPr>
           <w:rStyle w:val="HTMLCode"/>
@@ -905,7 +907,31 @@
           <w:lang w:eastAsia="de-DE"/>
           <w14:ligatures w14:val="none"/>
         </w:rPr>
-        <w:t xml:space="preserve"> (Double Submit Cookies müssen nicht beachtet werden)</w:t>
+        <w:t xml:space="preserve"> (Double </w:t>
+      </w:r>
+      <w:proofErr w:type="spellStart"/>
+      <w:r>
+        <w:rPr>
+          <w:rFonts w:asciiTheme="majorHAnsi" w:eastAsia="Times New Roman" w:hAnsiTheme="majorHAnsi" w:cstheme="majorHAnsi"/>
+          <w:kern w:val="0"/>
+          <w:sz w:val="24"/>
+          <w:szCs w:val="24"/>
+          <w:lang w:eastAsia="de-DE"/>
+          <w14:ligatures w14:val="none"/>
+        </w:rPr>
+        <w:t>Submit</w:t>
+      </w:r>
+      <w:proofErr w:type="spellEnd"/>
+      <w:r>
+        <w:rPr>
+          <w:rFonts w:asciiTheme="majorHAnsi" w:eastAsia="Times New Roman" w:hAnsiTheme="majorHAnsi" w:cstheme="majorHAnsi"/>
+          <w:kern w:val="0"/>
+          <w:sz w:val="24"/>
+          <w:szCs w:val="24"/>
+          <w:lang w:eastAsia="de-DE"/>
+          <w14:ligatures w14:val="none"/>
+        </w:rPr>
+        <w:t xml:space="preserve"> Cookies müssen nicht beachtet werden)</w:t>
       </w:r>
     </w:p>
     <w:p>
@@ -1111,6 +1137,7 @@
       <w:pPr>
         <w:spacing w:before="100" w:beforeAutospacing="1" w:after="100" w:afterAutospacing="1" w:line="240" w:lineRule="auto"/>
         <w:rPr>
+          <w:rStyle w:val="Hyperlink"/>
           <w:rFonts w:asciiTheme="majorHAnsi" w:eastAsia="Times New Roman" w:hAnsiTheme="majorHAnsi" w:cstheme="majorHAnsi"/>
           <w:kern w:val="0"/>
           <w:sz w:val="24"/>
@@ -1130,6 +1157,108 @@
         </w:rPr>
         <w:t>Abgabe: Code + dieses Arbeitsblatt</w:t>
       </w:r>
+      <w:r>
+        <w:rPr>
+          <w:rFonts w:asciiTheme="majorHAnsi" w:eastAsia="Times New Roman" w:hAnsiTheme="majorHAnsi" w:cstheme="majorHAnsi"/>
+          <w:kern w:val="0"/>
+          <w:sz w:val="24"/>
+          <w:szCs w:val="24"/>
+          <w:lang w:eastAsia="de-DE"/>
+          <w14:ligatures w14:val="none"/>
+        </w:rPr>
+        <w:t xml:space="preserve"> an </w:t>
+      </w:r>
+      <w:r>
+        <w:rPr>
+          <w:rFonts w:asciiTheme="majorHAnsi" w:eastAsia="Times New Roman" w:hAnsiTheme="majorHAnsi" w:cstheme="majorHAnsi"/>
+          <w:kern w:val="0"/>
+          <w:sz w:val="24"/>
+          <w:szCs w:val="24"/>
+          <w:lang w:eastAsia="de-DE"/>
+          <w14:ligatures w14:val="none"/>
+        </w:rPr>
+        <w:fldChar w:fldCharType="begin"/>
+      </w:r>
+      <w:r>
+        <w:rPr>
+          <w:rFonts w:asciiTheme="majorHAnsi" w:eastAsia="Times New Roman" w:hAnsiTheme="majorHAnsi" w:cstheme="majorHAnsi"/>
+          <w:kern w:val="0"/>
+          <w:sz w:val="24"/>
+          <w:szCs w:val="24"/>
+          <w:lang w:eastAsia="de-DE"/>
+          <w14:ligatures w14:val="none"/>
+        </w:rPr>
+        <w:instrText>HYPERLINK "mailto:brilmayerp.tin21?subject=Abgabe%20Gruppe%20[HIER%20GRUPPEN%20NAME]"</w:instrText>
+      </w:r>
+      <w:r>
+        <w:rPr>
+          <w:rFonts w:asciiTheme="majorHAnsi" w:eastAsia="Times New Roman" w:hAnsiTheme="majorHAnsi" w:cstheme="majorHAnsi"/>
+          <w:kern w:val="0"/>
+          <w:sz w:val="24"/>
+          <w:szCs w:val="24"/>
+          <w:lang w:eastAsia="de-DE"/>
+          <w14:ligatures w14:val="none"/>
+        </w:rPr>
+      </w:r>
+      <w:r>
+        <w:rPr>
+          <w:rFonts w:asciiTheme="majorHAnsi" w:eastAsia="Times New Roman" w:hAnsiTheme="majorHAnsi" w:cstheme="majorHAnsi"/>
+          <w:kern w:val="0"/>
+          <w:sz w:val="24"/>
+          <w:szCs w:val="24"/>
+          <w:lang w:eastAsia="de-DE"/>
+          <w14:ligatures w14:val="none"/>
+        </w:rPr>
+        <w:fldChar w:fldCharType="separate"/>
+      </w:r>
+      <w:r>
+        <w:rPr>
+          <w:rStyle w:val="Hyperlink"/>
+          <w:rFonts w:asciiTheme="majorHAnsi" w:eastAsia="Times New Roman" w:hAnsiTheme="majorHAnsi" w:cstheme="majorHAnsi"/>
+          <w:kern w:val="0"/>
+          <w:sz w:val="24"/>
+          <w:szCs w:val="24"/>
+          <w:lang w:eastAsia="de-DE"/>
+          <w14:ligatures w14:val="none"/>
+        </w:rPr>
+        <w:t>brilmayerp.tin21</w:t>
+      </w:r>
+      <w:r>
+        <w:rPr>
+          <w:rStyle w:val="Hyperlink"/>
+          <w:rFonts w:asciiTheme="majorHAnsi" w:eastAsia="Times New Roman" w:hAnsiTheme="majorHAnsi" w:cstheme="majorHAnsi"/>
+          <w:kern w:val="0"/>
+          <w:sz w:val="24"/>
+          <w:szCs w:val="24"/>
+          <w:lang w:eastAsia="de-DE"/>
+          <w14:ligatures w14:val="none"/>
+        </w:rPr>
+        <w:t>@</w:t>
+      </w:r>
+      <w:r>
+        <w:rPr>
+          <w:rStyle w:val="Hyperlink"/>
+          <w:rFonts w:asciiTheme="majorHAnsi" w:eastAsia="Times New Roman" w:hAnsiTheme="majorHAnsi" w:cstheme="majorHAnsi"/>
+          <w:kern w:val="0"/>
+          <w:sz w:val="24"/>
+          <w:szCs w:val="24"/>
+          <w:lang w:eastAsia="de-DE"/>
+          <w14:ligatures w14:val="none"/>
+        </w:rPr>
+        <w:t>s</w:t>
+      </w:r>
+      <w:r>
+        <w:rPr>
+          <w:rStyle w:val="Hyperlink"/>
+          <w:rFonts w:asciiTheme="majorHAnsi" w:eastAsia="Times New Roman" w:hAnsiTheme="majorHAnsi" w:cstheme="majorHAnsi"/>
+          <w:kern w:val="0"/>
+          <w:sz w:val="24"/>
+          <w:szCs w:val="24"/>
+          <w:lang w:eastAsia="de-DE"/>
+          <w14:ligatures w14:val="none"/>
+        </w:rPr>
+        <w:t>tudent.dhbw-heidenheim.de</w:t>
+      </w:r>
     </w:p>
     <w:p>
       <w:pPr>
@@ -1137,6 +1266,17 @@
           <w:rFonts w:asciiTheme="majorHAnsi" w:hAnsiTheme="majorHAnsi" w:cstheme="majorHAnsi"/>
         </w:rPr>
       </w:pPr>
+      <w:r>
+        <w:rPr>
+          <w:rFonts w:asciiTheme="majorHAnsi" w:eastAsia="Times New Roman" w:hAnsiTheme="majorHAnsi" w:cstheme="majorHAnsi"/>
+          <w:kern w:val="0"/>
+          <w:sz w:val="24"/>
+          <w:szCs w:val="24"/>
+          <w:lang w:eastAsia="de-DE"/>
+          <w14:ligatures w14:val="none"/>
+        </w:rPr>
+        <w:fldChar w:fldCharType="end"/>
+      </w:r>
     </w:p>
     <w:p/>
     <w:sectPr>
@@ -2230,6 +2370,18 @@
       <w:szCs w:val="20"/>
     </w:rPr>
   </w:style>
+  <w:style w:type="character" w:styleId="BesuchterLink">
+    <w:name w:val="FollowedHyperlink"/>
+    <w:basedOn w:val="Absatz-Standardschriftart"/>
+    <w:uiPriority w:val="99"/>
+    <w:semiHidden/>
+    <w:unhideWhenUsed/>
+    <w:rsid w:val="00253972"/>
+    <w:rPr>
+      <w:color w:val="954F72" w:themeColor="followedHyperlink"/>
+      <w:u w:val="single"/>
+    </w:rPr>
+  </w:style>
 </w:styles>
 </file>
 

</xml_diff>